<commit_message>
hernieuwde opdracht uitleg update
</commit_message>
<xml_diff>
--- a/Documentatie/Hernieuwde opdracht voorbeeld en tips.docx
+++ b/Documentatie/Hernieuwde opdracht voorbeeld en tips.docx
@@ -270,6 +270,69 @@
     </w:p>
     <w:p>
       <w:pPr>
+        <w:rPr>
+          <w:sz w:val="24"/>
+          <w:szCs w:val="24"/>
+        </w:rPr>
+      </w:pPr>
+      <w:r>
+        <w:rPr>
+          <w:sz w:val="24"/>
+          <w:szCs w:val="24"/>
+        </w:rPr>
+        <w:t xml:space="preserve">Heeft als doel dat de directeur </w:t>
+      </w:r>
+      <w:proofErr w:type="spellStart"/>
+      <w:r>
+        <w:rPr>
+          <w:sz w:val="24"/>
+          <w:szCs w:val="24"/>
+        </w:rPr>
+        <w:t>bevetigt</w:t>
+      </w:r>
+      <w:proofErr w:type="spellEnd"/>
+      <w:r>
+        <w:rPr>
+          <w:sz w:val="24"/>
+          <w:szCs w:val="24"/>
+        </w:rPr>
+        <w:t xml:space="preserve"> dat de opdracht akkoord gaat Huidige situatie: probleem. Gewenste situatie (samenvatting van wat we gaan doen) Functionele eisen. (gebied van </w:t>
+      </w:r>
+      <w:proofErr w:type="spellStart"/>
+      <w:r>
+        <w:rPr>
+          <w:sz w:val="24"/>
+          <w:szCs w:val="24"/>
+        </w:rPr>
+        <w:t>layout</w:t>
+      </w:r>
+      <w:proofErr w:type="spellEnd"/>
+      <w:r>
+        <w:rPr>
+          <w:sz w:val="24"/>
+          <w:szCs w:val="24"/>
+        </w:rPr>
+        <w:t>/systeem)</w:t>
+      </w:r>
+    </w:p>
+    <w:p>
+      <w:pPr>
+        <w:rPr>
+          <w:rFonts w:ascii="Arial" w:hAnsi="Arial" w:cs="Arial"/>
+        </w:rPr>
+      </w:pPr>
+      <w:bookmarkStart w:id="0" w:name="_GoBack"/>
+      <w:bookmarkEnd w:id="0"/>
+    </w:p>
+    <w:p>
+      <w:pPr>
+        <w:rPr>
+          <w:rFonts w:ascii="Arial" w:hAnsi="Arial" w:cs="Arial"/>
+        </w:rPr>
+      </w:pPr>
+    </w:p>
+    <w:p>
+      <w:pPr>
         <w:tabs>
           <w:tab w:val="left" w:pos="1020"/>
         </w:tabs>
@@ -283,8 +346,6 @@
         </w:rPr>
         <w:tab/>
       </w:r>
-      <w:bookmarkStart w:id="0" w:name="_GoBack"/>
-      <w:bookmarkEnd w:id="0"/>
     </w:p>
     <w:sectPr>
       <w:pgSz w:w="11906" w:h="16838"/>

</xml_diff>

<commit_message>
Hernieuwde opdracht spelfouten weg gehaald
</commit_message>
<xml_diff>
--- a/Documentatie/Hernieuwde opdracht voorbeeld en tips.docx
+++ b/Documentatie/Hernieuwde opdracht voorbeeld en tips.docx
@@ -1,6 +1,6 @@
 
 <file path=word/document.xml><?xml version="1.0" encoding="utf-8"?>
-<w:document xmlns:wpc="http://schemas.microsoft.com/office/word/2010/wordprocessingCanvas" xmlns:mc="http://schemas.openxmlformats.org/markup-compatibility/2006" xmlns:o="urn:schemas-microsoft-com:office:office" xmlns:r="http://schemas.openxmlformats.org/officeDocument/2006/relationships" xmlns:m="http://schemas.openxmlformats.org/officeDocument/2006/math" xmlns:v="urn:schemas-microsoft-com:vml" xmlns:wp14="http://schemas.microsoft.com/office/word/2010/wordprocessingDrawing" xmlns:wp="http://schemas.openxmlformats.org/drawingml/2006/wordprocessingDrawing" xmlns:w10="urn:schemas-microsoft-com:office:word" xmlns:w="http://schemas.openxmlformats.org/wordprocessingml/2006/main" xmlns:w14="http://schemas.microsoft.com/office/word/2010/wordml" xmlns:w15="http://schemas.microsoft.com/office/word/2012/wordml" xmlns:wpg="http://schemas.microsoft.com/office/word/2010/wordprocessingGroup" xmlns:wpi="http://schemas.microsoft.com/office/word/2010/wordprocessingInk" xmlns:wne="http://schemas.microsoft.com/office/word/2006/wordml" xmlns:wps="http://schemas.microsoft.com/office/word/2010/wordprocessingShape" mc:Ignorable="w14 w15 wp14">
+<w:document xmlns:wpc="http://schemas.microsoft.com/office/word/2010/wordprocessingCanvas" xmlns:mo="http://schemas.microsoft.com/office/mac/office/2008/main" xmlns:mc="http://schemas.openxmlformats.org/markup-compatibility/2006" xmlns:mv="urn:schemas-microsoft-com:mac:vml" xmlns:o="urn:schemas-microsoft-com:office:office" xmlns:r="http://schemas.openxmlformats.org/officeDocument/2006/relationships" xmlns:m="http://schemas.openxmlformats.org/officeDocument/2006/math" xmlns:v="urn:schemas-microsoft-com:vml" xmlns:wp14="http://schemas.microsoft.com/office/word/2010/wordprocessingDrawing" xmlns:wp="http://schemas.openxmlformats.org/drawingml/2006/wordprocessingDrawing" xmlns:w10="urn:schemas-microsoft-com:office:word" xmlns:w="http://schemas.openxmlformats.org/wordprocessingml/2006/main" xmlns:w14="http://schemas.microsoft.com/office/word/2010/wordml" xmlns:w15="http://schemas.microsoft.com/office/word/2012/wordml" xmlns:wpg="http://schemas.microsoft.com/office/word/2010/wordprocessingGroup" xmlns:wpi="http://schemas.microsoft.com/office/word/2010/wordprocessingInk" xmlns:wne="http://schemas.microsoft.com/office/word/2006/wordml" xmlns:wps="http://schemas.microsoft.com/office/word/2010/wordprocessingShape" mc:Ignorable="w14 w15 wp14">
   <w:body>
     <w:p>
       <w:r>
@@ -10,15 +10,13 @@
         <w:t>project</w:t>
       </w:r>
       <w:r>
-        <w:t xml:space="preserve"> (wanneer je een akkoord krijgt </w:t>
-      </w:r>
-      <w:proofErr w:type="gramStart"/>
-      <w:r>
-        <w:t>(</w:t>
-      </w:r>
-      <w:proofErr w:type="gramEnd"/>
-      <w:r>
-        <w:t>als het goed is)) Voor de opdracht gever.</w:t>
+        <w:t xml:space="preserve"> (wanneer je een akkoord krijgt (als het goed is)) Voor de </w:t>
+      </w:r>
+      <w:r>
+        <w:t>opdrachtgever</w:t>
+      </w:r>
+      <w:r>
+        <w:t>.</w:t>
       </w:r>
     </w:p>
     <w:p/>
@@ -30,15 +28,7 @@
         <w:t>zijn 3 soorten requirements</w:t>
       </w:r>
       <w:r>
-        <w:t xml:space="preserve">: functionele eisen, niet functionele eisen (beperkingen </w:t>
-      </w:r>
-      <w:proofErr w:type="gramStart"/>
-      <w:r>
-        <w:t>(</w:t>
-      </w:r>
-      <w:proofErr w:type="gramEnd"/>
-      <w:r>
-        <w:t xml:space="preserve">bijv. Binnen 5 sec inloggen) en hoe een systeem iets moet doen. </w:t>
+        <w:t xml:space="preserve">: functionele eisen, niet functionele eisen (beperkingen (bijv. Binnen 5 sec inloggen) en hoe een systeem iets moet doen. </w:t>
       </w:r>
       <w:r>
         <w:t xml:space="preserve">(Bijv. </w:t>
@@ -282,36 +272,57 @@
         </w:rPr>
         <w:t xml:space="preserve">Heeft als doel dat de directeur </w:t>
       </w:r>
-      <w:proofErr w:type="spellStart"/>
       <w:r>
         <w:rPr>
           <w:sz w:val="24"/>
           <w:szCs w:val="24"/>
         </w:rPr>
-        <w:t>bevetigt</w:t>
-      </w:r>
-      <w:proofErr w:type="spellEnd"/>
+        <w:t>bevestigd</w:t>
+      </w:r>
       <w:r>
         <w:rPr>
           <w:sz w:val="24"/>
           <w:szCs w:val="24"/>
         </w:rPr>
-        <w:t xml:space="preserve"> dat de opdracht akkoord gaat Huidige situatie: probleem. Gewenste situatie (samenvatting van wat we gaan doen) Functionele eisen. (gebied van </w:t>
-      </w:r>
-      <w:proofErr w:type="spellStart"/>
+        <w:t xml:space="preserve"> dat de opdracht akkoord gaat Huidige situatie: probleem. Gewenste situatie (samenvatting van w</w:t>
+      </w:r>
+      <w:bookmarkStart w:id="0" w:name="_GoBack"/>
+      <w:bookmarkEnd w:id="0"/>
       <w:r>
         <w:rPr>
           <w:sz w:val="24"/>
           <w:szCs w:val="24"/>
         </w:rPr>
-        <w:t>layout</w:t>
-      </w:r>
-      <w:proofErr w:type="spellEnd"/>
+        <w:t>at we gaan doen) Functionele eisen. (</w:t>
+      </w:r>
+      <w:proofErr w:type="gramStart"/>
       <w:r>
         <w:rPr>
           <w:sz w:val="24"/>
           <w:szCs w:val="24"/>
         </w:rPr>
+        <w:t>gebied</w:t>
+      </w:r>
+      <w:proofErr w:type="gramEnd"/>
+      <w:r>
+        <w:rPr>
+          <w:sz w:val="24"/>
+          <w:szCs w:val="24"/>
+        </w:rPr>
+        <w:t xml:space="preserve"> van </w:t>
+      </w:r>
+      <w:r>
+        <w:rPr>
+          <w:sz w:val="24"/>
+          <w:szCs w:val="24"/>
+        </w:rPr>
+        <w:t>lay-out</w:t>
+      </w:r>
+      <w:r>
+        <w:rPr>
+          <w:sz w:val="24"/>
+          <w:szCs w:val="24"/>
+        </w:rPr>
         <w:t>/systeem)</w:t>
       </w:r>
     </w:p>
@@ -321,8 +332,6 @@
           <w:rFonts w:ascii="Arial" w:hAnsi="Arial" w:cs="Arial"/>
         </w:rPr>
       </w:pPr>
-      <w:bookmarkStart w:id="0" w:name="_GoBack"/>
-      <w:bookmarkEnd w:id="0"/>
     </w:p>
     <w:p>
       <w:pPr>
@@ -374,7 +383,7 @@
       </w:pPr>
     </w:pPrDefault>
   </w:docDefaults>
-  <w:latentStyles w:defLockedState="0" w:defUIPriority="99" w:defSemiHidden="0" w:defUnhideWhenUsed="0" w:defQFormat="0" w:count="371">
+  <w:latentStyles w:defLockedState="0" w:defUIPriority="99" w:defSemiHidden="0" w:defUnhideWhenUsed="0" w:defQFormat="0" w:count="380">
     <w:lsdException w:name="Normal" w:uiPriority="0" w:qFormat="1"/>
     <w:lsdException w:name="heading 1" w:uiPriority="9" w:qFormat="1"/>
     <w:lsdException w:name="heading 2" w:semiHidden="1" w:uiPriority="9" w:unhideWhenUsed="1" w:qFormat="1"/>
@@ -747,17 +756,17 @@
     <w:lsdException w:name="List Table 6 Colorful Accent 6" w:uiPriority="51"/>
     <w:lsdException w:name="List Table 7 Colorful Accent 6" w:uiPriority="52"/>
   </w:latentStyles>
-  <w:style w:type="paragraph" w:default="1" w:styleId="Normal">
+  <w:style w:type="paragraph" w:default="1" w:styleId="Standaard">
     <w:name w:val="Normal"/>
     <w:qFormat/>
   </w:style>
-  <w:style w:type="character" w:default="1" w:styleId="DefaultParagraphFont">
+  <w:style w:type="character" w:default="1" w:styleId="Standaardalinea-lettertype">
     <w:name w:val="Default Paragraph Font"/>
     <w:uiPriority w:val="1"/>
     <w:semiHidden/>
     <w:unhideWhenUsed/>
   </w:style>
-  <w:style w:type="table" w:default="1" w:styleId="TableNormal">
+  <w:style w:type="table" w:default="1" w:styleId="Standaardtabel">
     <w:name w:val="Normal Table"/>
     <w:uiPriority w:val="99"/>
     <w:semiHidden/>
@@ -772,7 +781,7 @@
       </w:tblCellMar>
     </w:tblPr>
   </w:style>
-  <w:style w:type="numbering" w:default="1" w:styleId="NoList">
+  <w:style w:type="numbering" w:default="1" w:styleId="Geenlijst">
     <w:name w:val="No List"/>
     <w:uiPriority w:val="99"/>
     <w:semiHidden/>

</xml_diff>